<commit_message>
The Essays as kindly provided. All above 90!
</commit_message>
<xml_diff>
--- a/History HW.docx
+++ b/History HW.docx
@@ -3188,7 +3188,23 @@
           <w:szCs w:val="24"/>
           <w:lang w:val="en-US"/>
         </w:rPr>
-        <w:t xml:space="preserve">important decisions could not be made, and crucially little attention was made for places outside the capital. </w:t>
+        <w:t>important decisions could not be made, and crucially little attention was made for p</w:t>
+      </w:r>
+      <w:r>
+        <w:rPr>
+          <w:sz w:val="24"/>
+          <w:szCs w:val="24"/>
+          <w:lang w:val="en-US"/>
+        </w:rPr>
+        <w:t>rovince</w:t>
+      </w:r>
+      <w:r>
+        <w:rPr>
+          <w:sz w:val="24"/>
+          <w:szCs w:val="24"/>
+          <w:lang w:val="en-US"/>
+        </w:rPr>
+        <w:t xml:space="preserve">s outside the capital. </w:t>
       </w:r>
     </w:p>
     <w:p>
@@ -3230,7 +3246,7 @@
           <w:szCs w:val="24"/>
           <w:lang w:val="en-US"/>
         </w:rPr>
-        <w:t>Shaanxi was a “dry cold region” with mediocre soil and “many of the leaders of the rebels came from there” (Chan, pg. 335) It was near the border, and the leaders “had formerly belonged to the forces then guarding the borders of the empire.” (Chan, pg. 339)</w:t>
+        <w:t>Shaanxi was a “dry cold region” with mediocre soil and “many of the leaders of the rebels came from there” (Chan, pg. 335) It was near the border, and the leaders “had formerly belonged to the forces then guarding the borders of the empire” (Chan, pg. 339)</w:t>
       </w:r>
       <w:r>
         <w:rPr>
@@ -3262,7 +3278,23 @@
           <w:szCs w:val="24"/>
           <w:lang w:val="en-US"/>
         </w:rPr>
-        <w:t xml:space="preserve"> down cities by force and by propaganda, while frequently obtaining weapons (Chan, pg. 345) from the retreating army. The rebels resupplied themselves by looting, and “accumulated weapons of all kinds and a great number of horses.” (Chan, pg. 344) In the end, they matched the government army in force, in equipment, and overpowered the defenses of the cities that led to Peking.  </w:t>
+        <w:t xml:space="preserve"> down cities by force and by propaganda, while frequently obtaining weapons (Chan, pg. 345) from the retreating army. The rebels resupplied themselves by looting, and “accumulated weapons of all kinds and a great number of horses.” (Chan, pg. 344) In the end, they matched the government army in force, in equipment, and overpowered the defenses of the cities that led to Pekin</w:t>
+      </w:r>
+      <w:r>
+        <w:rPr>
+          <w:sz w:val="24"/>
+          <w:szCs w:val="24"/>
+          <w:lang w:val="en-US"/>
+        </w:rPr>
+        <w:t>g thus directly contributing to the Ming’s fall.</w:t>
+      </w:r>
+      <w:r>
+        <w:rPr>
+          <w:sz w:val="24"/>
+          <w:szCs w:val="24"/>
+          <w:lang w:val="en-US"/>
+        </w:rPr>
+        <w:t xml:space="preserve">  </w:t>
       </w:r>
     </w:p>
     <w:p>
@@ -3278,15 +3310,39 @@
           <w:szCs w:val="24"/>
           <w:lang w:val="en-US"/>
         </w:rPr>
-        <w:t xml:space="preserve">In conclusion, the decline of the Ming was a result of various factors both internal and external. Military weakness and government corruption were contributing factors, but </w:t>
-      </w:r>
-      <w:r>
-        <w:rPr>
-          <w:sz w:val="24"/>
-          <w:szCs w:val="24"/>
-          <w:lang w:val="en-US"/>
-        </w:rPr>
-        <w:t xml:space="preserve">corruption was enabled by a weakness in imperial centralization and encouraged by factionalism. Had strong </w:t>
+        <w:t xml:space="preserve">In conclusion, the decline of the Ming was a result of various factors both </w:t>
+      </w:r>
+      <w:r>
+        <w:rPr>
+          <w:sz w:val="24"/>
+          <w:szCs w:val="24"/>
+          <w:lang w:val="en-US"/>
+        </w:rPr>
+        <w:t>short- and long-term</w:t>
+      </w:r>
+      <w:r>
+        <w:rPr>
+          <w:sz w:val="24"/>
+          <w:szCs w:val="24"/>
+          <w:lang w:val="en-US"/>
+        </w:rPr>
+        <w:t>. Military weakness and government corruption were contributing factors</w:t>
+      </w:r>
+      <w:r>
+        <w:rPr>
+          <w:sz w:val="24"/>
+          <w:szCs w:val="24"/>
+          <w:lang w:val="en-US"/>
+        </w:rPr>
+        <w:t xml:space="preserve"> that built up from Wanli’s reign, which signaled a long decay in imperial power</w:t>
+      </w:r>
+      <w:r>
+        <w:rPr>
+          <w:sz w:val="24"/>
+          <w:szCs w:val="24"/>
+          <w:lang w:val="en-US"/>
+        </w:rPr>
+        <w:t xml:space="preserve">. Had strong leaders supported by a </w:t>
       </w:r>
       <w:r>
         <w:rPr>
@@ -3295,7 +3351,7 @@
           <w:lang w:val="en-US"/>
         </w:rPr>
         <w:lastRenderedPageBreak/>
-        <w:t xml:space="preserve">leaders supported by a unified government been in place at the time of the </w:t>
+        <w:t xml:space="preserve">unified government been in place at the time of the </w:t>
       </w:r>
       <w:r>
         <w:rPr>
@@ -3311,15 +3367,15 @@
           <w:szCs w:val="24"/>
           <w:lang w:val="en-US"/>
         </w:rPr>
-        <w:t xml:space="preserve"> incursions, it is likely that the Ming would not have been </w:t>
-      </w:r>
-      <w:r>
-        <w:rPr>
-          <w:sz w:val="24"/>
-          <w:szCs w:val="24"/>
-          <w:lang w:val="en-US"/>
-        </w:rPr>
-        <w:t>seen as a soft target</w:t>
+        <w:t xml:space="preserve"> incursions, it is likely that the Ming would </w:t>
+      </w:r>
+      <w:r>
+        <w:rPr>
+          <w:sz w:val="24"/>
+          <w:szCs w:val="24"/>
+          <w:lang w:val="en-US"/>
+        </w:rPr>
+        <w:t>not have imploded from within</w:t>
       </w:r>
       <w:bookmarkStart w:id="0" w:name="_GoBack"/>
       <w:bookmarkEnd w:id="0"/>
@@ -4924,7 +4980,7 @@
 </file>
 
 <file path=customXml/itemProps2.xml><?xml version="1.0" encoding="utf-8"?>
-<ds:datastoreItem xmlns:ds="http://schemas.openxmlformats.org/officeDocument/2006/customXml" ds:itemID="{F6F7711F-7796-449B-B617-A238638FF9D7}">
+<ds:datastoreItem xmlns:ds="http://schemas.openxmlformats.org/officeDocument/2006/customXml" ds:itemID="{B92BDCB7-F6CB-4B39-98C1-FFDAADEDEE3A}">
   <ds:schemaRefs>
     <ds:schemaRef ds:uri="http://schemas.openxmlformats.org/officeDocument/2006/bibliography"/>
   </ds:schemaRefs>

</xml_diff>